<commit_message>
Changes to functions - added wrapper
</commit_message>
<xml_diff>
--- a/Documentation/cds_api_setup.docx
+++ b/Documentation/cds_api_setup.docx
@@ -37,24 +37,15 @@
       </w:r>
     </w:p>
     <w:p>
+      <w:pPr>
+        <w:pStyle w:val="Quote"/>
+      </w:pPr>
       <w:hyperlink r:id="rId10" w:history="1">
         <w:r>
           <w:rPr>
             <w:rStyle w:val="Hyperlink"/>
           </w:rPr>
-          <w:t>https://confluence.ecmwf.int/display/CKB/ERA5-Land%3A+data</w:t>
-        </w:r>
-        <w:r>
-          <w:rPr>
-            <w:rStyle w:val="Hyperlink"/>
-          </w:rPr>
-          <w:t>+</w:t>
-        </w:r>
-        <w:r>
-          <w:rPr>
-            <w:rStyle w:val="Hyperlink"/>
-          </w:rPr>
-          <w:t>documentation</w:t>
+          <w:t>https://confluence.ecmwf.int/display/CKB/ERA5-Land%3A+data+documentation</w:t>
         </w:r>
       </w:hyperlink>
     </w:p>
@@ -173,17 +164,11 @@
     </w:p>
     <w:p>
       <w:r>
-        <w:t xml:space="preserve">Save this in </w:t>
-      </w:r>
-      <w:r>
-        <w:t>%USERPROFILE%</w:t>
+        <w:t>Save this in %USERPROFILE%</w:t>
       </w:r>
       <w:proofErr w:type="gramStart"/>
       <w:r>
-        <w:t>\</w:t>
-      </w:r>
-      <w:r>
-        <w:t>.</w:t>
+        <w:t>\.</w:t>
       </w:r>
       <w:proofErr w:type="spellStart"/>
       <w:r>
@@ -197,13 +182,7 @@
     </w:p>
     <w:p>
       <w:r>
-        <w:t xml:space="preserve">On windows this is usually </w:t>
-      </w:r>
-      <w:r>
-        <w:t>C:\Users\Username folder</w:t>
-      </w:r>
-      <w:r>
-        <w:t xml:space="preserve"> </w:t>
+        <w:t xml:space="preserve">On windows this is usually C:\Users\Username folder </w:t>
       </w:r>
     </w:p>
     <w:p>
@@ -964,6 +943,37 @@
     <w:uiPriority w:val="99"/>
     <w:rsid w:val="00954838"/>
   </w:style>
+  <w:style w:type="paragraph" w:styleId="Quote">
+    <w:name w:val="Quote"/>
+    <w:basedOn w:val="Normal"/>
+    <w:next w:val="Normal"/>
+    <w:link w:val="QuoteChar"/>
+    <w:uiPriority w:val="29"/>
+    <w:qFormat/>
+    <w:rsid w:val="003841A5"/>
+    <w:pPr>
+      <w:spacing w:before="200"/>
+      <w:ind w:left="864" w:right="864"/>
+      <w:jc w:val="center"/>
+    </w:pPr>
+    <w:rPr>
+      <w:i/>
+      <w:iCs/>
+      <w:color w:val="404040" w:themeColor="text1" w:themeTint="BF"/>
+    </w:rPr>
+  </w:style>
+  <w:style w:type="character" w:customStyle="1" w:styleId="QuoteChar">
+    <w:name w:val="Quote Char"/>
+    <w:basedOn w:val="DefaultParagraphFont"/>
+    <w:link w:val="Quote"/>
+    <w:uiPriority w:val="29"/>
+    <w:rsid w:val="003841A5"/>
+    <w:rPr>
+      <w:i/>
+      <w:iCs/>
+      <w:color w:val="404040" w:themeColor="text1" w:themeTint="BF"/>
+    </w:rPr>
+  </w:style>
 </w:styles>
 </file>
 
@@ -1263,6 +1273,21 @@
 </file>
 
 <file path=customXml/item1.xml><?xml version="1.0" encoding="utf-8"?>
+<p:properties xmlns:p="http://schemas.microsoft.com/office/2006/metadata/properties" xmlns:xsi="http://www.w3.org/2001/XMLSchema-instance" xmlns:pc="http://schemas.microsoft.com/office/infopath/2007/PartnerControls">
+  <documentManagement/>
+</p:properties>
+</file>
+
+<file path=customXml/item2.xml><?xml version="1.0" encoding="utf-8"?>
+<?mso-contentType ?>
+<FormTemplates xmlns="http://schemas.microsoft.com/sharepoint/v3/contenttype/forms">
+  <Display>DocumentLibraryForm</Display>
+  <Edit>DocumentLibraryForm</Edit>
+  <New>DocumentLibraryForm</New>
+</FormTemplates>
+</file>
+
+<file path=customXml/item3.xml><?xml version="1.0" encoding="utf-8"?>
 <ct:contentTypeSchema xmlns:ct="http://schemas.microsoft.com/office/2006/metadata/contentType" xmlns:ma="http://schemas.microsoft.com/office/2006/metadata/properties/metaAttributes" ct:_="" ma:_="" ma:contentTypeName="Document" ma:contentTypeID="0x0101003D029944D76DDD44AA123F5B1317FEBE" ma:contentTypeVersion="12" ma:contentTypeDescription="Create a new document." ma:contentTypeScope="" ma:versionID="af296c1ac8eef5bc28777c381a2042e0">
   <xsd:schema xmlns:xsd="http://www.w3.org/2001/XMLSchema" xmlns:xs="http://www.w3.org/2001/XMLSchema" xmlns:p="http://schemas.microsoft.com/office/2006/metadata/properties" xmlns:ns3="a8e2f1ef-1f6f-4bc5-b505-ecdbc86c2b17" xmlns:ns4="19debce1-ad36-494d-a025-9890ed289f74" targetNamespace="http://schemas.microsoft.com/office/2006/metadata/properties" ma:root="true" ma:fieldsID="e18c1efe1a7f6d32d10b3f874252dd28" ns3:_="" ns4:_="">
     <xsd:import namespace="a8e2f1ef-1f6f-4bc5-b505-ecdbc86c2b17"/>
@@ -1479,22 +1504,24 @@
 </ct:contentTypeSchema>
 </file>
 
-<file path=customXml/item2.xml><?xml version="1.0" encoding="utf-8"?>
-<?mso-contentType ?>
-<FormTemplates xmlns="http://schemas.microsoft.com/sharepoint/v3/contenttype/forms">
-  <Display>DocumentLibraryForm</Display>
-  <Edit>DocumentLibraryForm</Edit>
-  <New>DocumentLibraryForm</New>
-</FormTemplates>
+<file path=customXml/itemProps1.xml><?xml version="1.0" encoding="utf-8"?>
+<ds:datastoreItem xmlns:ds="http://schemas.openxmlformats.org/officeDocument/2006/customXml" ds:itemID="{34B24E73-6142-48B0-B5E9-9D8E42A7753A}">
+  <ds:schemaRefs>
+    <ds:schemaRef ds:uri="http://schemas.microsoft.com/office/2006/metadata/properties"/>
+    <ds:schemaRef ds:uri="http://schemas.microsoft.com/office/infopath/2007/PartnerControls"/>
+  </ds:schemaRefs>
+</ds:datastoreItem>
 </file>
 
-<file path=customXml/item3.xml><?xml version="1.0" encoding="utf-8"?>
-<p:properties xmlns:p="http://schemas.microsoft.com/office/2006/metadata/properties" xmlns:xsi="http://www.w3.org/2001/XMLSchema-instance" xmlns:pc="http://schemas.microsoft.com/office/infopath/2007/PartnerControls">
-  <documentManagement/>
-</p:properties>
+<file path=customXml/itemProps2.xml><?xml version="1.0" encoding="utf-8"?>
+<ds:datastoreItem xmlns:ds="http://schemas.openxmlformats.org/officeDocument/2006/customXml" ds:itemID="{C4CC0E7D-87BC-416C-B7BB-6CEA4AC3763B}">
+  <ds:schemaRefs>
+    <ds:schemaRef ds:uri="http://schemas.microsoft.com/sharepoint/v3/contenttype/forms"/>
+  </ds:schemaRefs>
+</ds:datastoreItem>
 </file>
 
-<file path=customXml/itemProps1.xml><?xml version="1.0" encoding="utf-8"?>
+<file path=customXml/itemProps3.xml><?xml version="1.0" encoding="utf-8"?>
 <ds:datastoreItem xmlns:ds="http://schemas.openxmlformats.org/officeDocument/2006/customXml" ds:itemID="{0D4ABBBD-EBEC-49FA-B7EB-88C75DD24C83}">
   <ds:schemaRefs>
     <ds:schemaRef ds:uri="http://schemas.microsoft.com/office/2006/metadata/contentType"/>
@@ -1511,21 +1538,4 @@
     <ds:schemaRef ds:uri="http://schemas.microsoft.com/internal/obd"/>
   </ds:schemaRefs>
 </ds:datastoreItem>
-</file>
-
-<file path=customXml/itemProps2.xml><?xml version="1.0" encoding="utf-8"?>
-<ds:datastoreItem xmlns:ds="http://schemas.openxmlformats.org/officeDocument/2006/customXml" ds:itemID="{C4CC0E7D-87BC-416C-B7BB-6CEA4AC3763B}">
-  <ds:schemaRefs>
-    <ds:schemaRef ds:uri="http://schemas.microsoft.com/sharepoint/v3/contenttype/forms"/>
-  </ds:schemaRefs>
-</ds:datastoreItem>
-</file>
-
-<file path=customXml/itemProps3.xml><?xml version="1.0" encoding="utf-8"?>
-<ds:datastoreItem xmlns:ds="http://schemas.openxmlformats.org/officeDocument/2006/customXml" ds:itemID="{34B24E73-6142-48B0-B5E9-9D8E42A7753A}">
-  <ds:schemaRefs>
-    <ds:schemaRef ds:uri="http://schemas.microsoft.com/office/2006/metadata/properties"/>
-    <ds:schemaRef ds:uri="http://schemas.microsoft.com/office/infopath/2007/PartnerControls"/>
-  </ds:schemaRefs>
-</ds:datastoreItem>
 </file>
</xml_diff>